<commit_message>
begin en outline van documentatie begonnen
</commit_message>
<xml_diff>
--- a/Documentatie.docx
+++ b/Documentatie.docx
@@ -16,13 +16,8 @@
         <w:pStyle w:val="Ondertitel"/>
         <w:jc w:val="center"/>
       </w:pPr>
-      <w:proofErr w:type="gramStart"/>
-      <w:r>
-        <w:t>Info</w:t>
-      </w:r>
-      <w:proofErr w:type="gramEnd"/>
-      <w:r>
-        <w:t xml:space="preserve"> en uitleg van GLaDOS’ hart</w:t>
+      <w:r>
+        <w:t>Info en uitleg van GLaDOS’ hart</w:t>
       </w:r>
     </w:p>
     <w:p>
@@ -39,18 +34,943 @@
         <w:br w:type="page"/>
       </w:r>
     </w:p>
-    <w:p>
-      <w:r>
-        <w:lastRenderedPageBreak/>
+    <w:sdt>
+      <w:sdtPr>
+        <w:id w:val="930856402"/>
+        <w:docPartObj>
+          <w:docPartGallery w:val="Table of Contents"/>
+          <w:docPartUnique/>
+        </w:docPartObj>
+      </w:sdtPr>
+      <w:sdtEndPr>
+        <w:rPr>
+          <w:rFonts w:asciiTheme="minorHAnsi" w:eastAsiaTheme="minorHAnsi" w:hAnsiTheme="minorHAnsi" w:cstheme="minorBidi"/>
+          <w:color w:val="auto"/>
+          <w:sz w:val="22"/>
+          <w:szCs w:val="22"/>
+          <w:lang w:eastAsia="en-US"/>
+        </w:rPr>
+      </w:sdtEndPr>
+      <w:sdtContent>
+        <w:p>
+          <w:pPr>
+            <w:pStyle w:val="Kopvaninhoudsopgave"/>
+          </w:pPr>
+          <w:r>
+            <w:t>Inhoud</w:t>
+          </w:r>
+        </w:p>
+        <w:p>
+          <w:pPr>
+            <w:pStyle w:val="Inhopg1"/>
+            <w:tabs>
+              <w:tab w:val="right" w:leader="dot" w:pos="9062"/>
+            </w:tabs>
+            <w:rPr>
+              <w:rFonts w:eastAsiaTheme="minorEastAsia"/>
+              <w:noProof/>
+              <w:lang w:eastAsia="nl-NL"/>
+            </w:rPr>
+          </w:pPr>
+          <w:r>
+            <w:fldChar w:fldCharType="begin"/>
+          </w:r>
+          <w:r>
+            <w:instrText xml:space="preserve"> TOC \o "1-3" \h \z \u </w:instrText>
+          </w:r>
+          <w:r>
+            <w:fldChar w:fldCharType="separate"/>
+          </w:r>
+          <w:hyperlink w:anchor="_Toc424659471" w:history="1">
+            <w:r>
+              <w:rPr>
+                <w:rStyle w:val="Hyperlink"/>
+                <w:noProof/>
+              </w:rPr>
+              <w:t>Inleiding</w:t>
+            </w:r>
+            <w:r>
+              <w:rPr>
+                <w:noProof/>
+                <w:webHidden/>
+              </w:rPr>
+              <w:tab/>
+            </w:r>
+            <w:r>
+              <w:rPr>
+                <w:noProof/>
+                <w:webHidden/>
+              </w:rPr>
+              <w:fldChar w:fldCharType="begin"/>
+            </w:r>
+            <w:r>
+              <w:rPr>
+                <w:noProof/>
+                <w:webHidden/>
+              </w:rPr>
+              <w:instrText xml:space="preserve"> PAGEREF _Toc424659471 \h </w:instrText>
+            </w:r>
+            <w:r>
+              <w:rPr>
+                <w:noProof/>
+                <w:webHidden/>
+              </w:rPr>
+            </w:r>
+            <w:r>
+              <w:rPr>
+                <w:noProof/>
+                <w:webHidden/>
+              </w:rPr>
+              <w:fldChar w:fldCharType="separate"/>
+            </w:r>
+            <w:r>
+              <w:rPr>
+                <w:noProof/>
+                <w:webHidden/>
+              </w:rPr>
+              <w:t>3</w:t>
+            </w:r>
+            <w:r>
+              <w:rPr>
+                <w:noProof/>
+                <w:webHidden/>
+              </w:rPr>
+              <w:fldChar w:fldCharType="end"/>
+            </w:r>
+          </w:hyperlink>
+        </w:p>
+        <w:p>
+          <w:pPr>
+            <w:pStyle w:val="Inhopg1"/>
+            <w:tabs>
+              <w:tab w:val="right" w:leader="dot" w:pos="9062"/>
+            </w:tabs>
+            <w:rPr>
+              <w:rFonts w:eastAsiaTheme="minorEastAsia"/>
+              <w:noProof/>
+              <w:lang w:eastAsia="nl-NL"/>
+            </w:rPr>
+          </w:pPr>
+          <w:hyperlink w:anchor="_Toc424659472" w:history="1">
+            <w:r>
+              <w:rPr>
+                <w:rStyle w:val="Hyperlink"/>
+                <w:noProof/>
+              </w:rPr>
+              <w:t>Samenvatting</w:t>
+            </w:r>
+            <w:r>
+              <w:rPr>
+                <w:noProof/>
+                <w:webHidden/>
+              </w:rPr>
+              <w:tab/>
+            </w:r>
+            <w:r>
+              <w:rPr>
+                <w:noProof/>
+                <w:webHidden/>
+              </w:rPr>
+              <w:fldChar w:fldCharType="begin"/>
+            </w:r>
+            <w:r>
+              <w:rPr>
+                <w:noProof/>
+                <w:webHidden/>
+              </w:rPr>
+              <w:instrText xml:space="preserve"> PAGEREF _Toc424659472 \h </w:instrText>
+            </w:r>
+            <w:r>
+              <w:rPr>
+                <w:noProof/>
+                <w:webHidden/>
+              </w:rPr>
+            </w:r>
+            <w:r>
+              <w:rPr>
+                <w:noProof/>
+                <w:webHidden/>
+              </w:rPr>
+              <w:fldChar w:fldCharType="separate"/>
+            </w:r>
+            <w:r>
+              <w:rPr>
+                <w:noProof/>
+                <w:webHidden/>
+              </w:rPr>
+              <w:t>3</w:t>
+            </w:r>
+            <w:r>
+              <w:rPr>
+                <w:noProof/>
+                <w:webHidden/>
+              </w:rPr>
+              <w:fldChar w:fldCharType="end"/>
+            </w:r>
+          </w:hyperlink>
+        </w:p>
+        <w:p>
+          <w:pPr>
+            <w:pStyle w:val="Inhopg1"/>
+            <w:tabs>
+              <w:tab w:val="right" w:leader="dot" w:pos="9062"/>
+            </w:tabs>
+            <w:rPr>
+              <w:rFonts w:eastAsiaTheme="minorEastAsia"/>
+              <w:noProof/>
+              <w:lang w:eastAsia="nl-NL"/>
+            </w:rPr>
+          </w:pPr>
+          <w:hyperlink w:anchor="_Toc424659473" w:history="1">
+            <w:r>
+              <w:rPr>
+                <w:rStyle w:val="Hyperlink"/>
+                <w:noProof/>
+              </w:rPr>
+              <w:t>Werking</w:t>
+            </w:r>
+            <w:r>
+              <w:rPr>
+                <w:noProof/>
+                <w:webHidden/>
+              </w:rPr>
+              <w:tab/>
+            </w:r>
+            <w:r>
+              <w:rPr>
+                <w:noProof/>
+                <w:webHidden/>
+              </w:rPr>
+              <w:fldChar w:fldCharType="begin"/>
+            </w:r>
+            <w:r>
+              <w:rPr>
+                <w:noProof/>
+                <w:webHidden/>
+              </w:rPr>
+              <w:instrText xml:space="preserve"> PAGEREF _Toc424659473 \h </w:instrText>
+            </w:r>
+            <w:r>
+              <w:rPr>
+                <w:noProof/>
+                <w:webHidden/>
+              </w:rPr>
+            </w:r>
+            <w:r>
+              <w:rPr>
+                <w:noProof/>
+                <w:webHidden/>
+              </w:rPr>
+              <w:fldChar w:fldCharType="separate"/>
+            </w:r>
+            <w:r>
+              <w:rPr>
+                <w:noProof/>
+                <w:webHidden/>
+              </w:rPr>
+              <w:t>4</w:t>
+            </w:r>
+            <w:r>
+              <w:rPr>
+                <w:noProof/>
+                <w:webHidden/>
+              </w:rPr>
+              <w:fldChar w:fldCharType="end"/>
+            </w:r>
+          </w:hyperlink>
+        </w:p>
+        <w:p>
+          <w:pPr>
+            <w:pStyle w:val="Inhopg2"/>
+            <w:tabs>
+              <w:tab w:val="right" w:leader="dot" w:pos="9062"/>
+            </w:tabs>
+            <w:rPr>
+              <w:rFonts w:eastAsiaTheme="minorEastAsia"/>
+              <w:noProof/>
+              <w:lang w:eastAsia="nl-NL"/>
+            </w:rPr>
+          </w:pPr>
+          <w:hyperlink w:anchor="_Toc424659474" w:history="1">
+            <w:r>
+              <w:rPr>
+                <w:rStyle w:val="Hyperlink"/>
+                <w:noProof/>
+              </w:rPr>
+              <w:t>Herkenning</w:t>
+            </w:r>
+            <w:r>
+              <w:rPr>
+                <w:noProof/>
+                <w:webHidden/>
+              </w:rPr>
+              <w:tab/>
+            </w:r>
+            <w:r>
+              <w:rPr>
+                <w:noProof/>
+                <w:webHidden/>
+              </w:rPr>
+              <w:fldChar w:fldCharType="begin"/>
+            </w:r>
+            <w:r>
+              <w:rPr>
+                <w:noProof/>
+                <w:webHidden/>
+              </w:rPr>
+              <w:instrText xml:space="preserve"> PAGEREF _Toc424659474 \h </w:instrText>
+            </w:r>
+            <w:r>
+              <w:rPr>
+                <w:noProof/>
+                <w:webHidden/>
+              </w:rPr>
+            </w:r>
+            <w:r>
+              <w:rPr>
+                <w:noProof/>
+                <w:webHidden/>
+              </w:rPr>
+              <w:fldChar w:fldCharType="separate"/>
+            </w:r>
+            <w:r>
+              <w:rPr>
+                <w:noProof/>
+                <w:webHidden/>
+              </w:rPr>
+              <w:t>4</w:t>
+            </w:r>
+            <w:r>
+              <w:rPr>
+                <w:noProof/>
+                <w:webHidden/>
+              </w:rPr>
+              <w:fldChar w:fldCharType="end"/>
+            </w:r>
+          </w:hyperlink>
+        </w:p>
+        <w:p>
+          <w:pPr>
+            <w:pStyle w:val="Inhopg2"/>
+            <w:tabs>
+              <w:tab w:val="right" w:leader="dot" w:pos="9062"/>
+            </w:tabs>
+            <w:rPr>
+              <w:rFonts w:eastAsiaTheme="minorEastAsia"/>
+              <w:noProof/>
+              <w:lang w:eastAsia="nl-NL"/>
+            </w:rPr>
+          </w:pPr>
+          <w:hyperlink w:anchor="_Toc424659475" w:history="1">
+            <w:r>
+              <w:rPr>
+                <w:rStyle w:val="Hyperlink"/>
+                <w:noProof/>
+              </w:rPr>
+              <w:t>Beweging</w:t>
+            </w:r>
+            <w:r>
+              <w:rPr>
+                <w:noProof/>
+                <w:webHidden/>
+              </w:rPr>
+              <w:tab/>
+            </w:r>
+            <w:r>
+              <w:rPr>
+                <w:noProof/>
+                <w:webHidden/>
+              </w:rPr>
+              <w:fldChar w:fldCharType="begin"/>
+            </w:r>
+            <w:r>
+              <w:rPr>
+                <w:noProof/>
+                <w:webHidden/>
+              </w:rPr>
+              <w:instrText xml:space="preserve"> PAGEREF _Toc424659475 \h </w:instrText>
+            </w:r>
+            <w:r>
+              <w:rPr>
+                <w:noProof/>
+                <w:webHidden/>
+              </w:rPr>
+            </w:r>
+            <w:r>
+              <w:rPr>
+                <w:noProof/>
+                <w:webHidden/>
+              </w:rPr>
+              <w:fldChar w:fldCharType="separate"/>
+            </w:r>
+            <w:r>
+              <w:rPr>
+                <w:noProof/>
+                <w:webHidden/>
+              </w:rPr>
+              <w:t>4</w:t>
+            </w:r>
+            <w:r>
+              <w:rPr>
+                <w:noProof/>
+                <w:webHidden/>
+              </w:rPr>
+              <w:fldChar w:fldCharType="end"/>
+            </w:r>
+          </w:hyperlink>
+        </w:p>
+        <w:p>
+          <w:pPr>
+            <w:pStyle w:val="Inhopg1"/>
+            <w:tabs>
+              <w:tab w:val="right" w:leader="dot" w:pos="9062"/>
+            </w:tabs>
+            <w:rPr>
+              <w:rFonts w:eastAsiaTheme="minorEastAsia"/>
+              <w:noProof/>
+              <w:lang w:eastAsia="nl-NL"/>
+            </w:rPr>
+          </w:pPr>
+          <w:hyperlink w:anchor="_Toc424659476" w:history="1">
+            <w:r>
+              <w:rPr>
+                <w:rStyle w:val="Hyperlink"/>
+                <w:noProof/>
+              </w:rPr>
+              <w:t>Klassen</w:t>
+            </w:r>
+            <w:r>
+              <w:rPr>
+                <w:noProof/>
+                <w:webHidden/>
+              </w:rPr>
+              <w:tab/>
+            </w:r>
+            <w:r>
+              <w:rPr>
+                <w:noProof/>
+                <w:webHidden/>
+              </w:rPr>
+              <w:fldChar w:fldCharType="begin"/>
+            </w:r>
+            <w:r>
+              <w:rPr>
+                <w:noProof/>
+                <w:webHidden/>
+              </w:rPr>
+              <w:instrText xml:space="preserve"> PAGEREF _Toc424659476 \h </w:instrText>
+            </w:r>
+            <w:r>
+              <w:rPr>
+                <w:noProof/>
+                <w:webHidden/>
+              </w:rPr>
+            </w:r>
+            <w:r>
+              <w:rPr>
+                <w:noProof/>
+                <w:webHidden/>
+              </w:rPr>
+              <w:fldChar w:fldCharType="separate"/>
+            </w:r>
+            <w:r>
+              <w:rPr>
+                <w:noProof/>
+                <w:webHidden/>
+              </w:rPr>
+              <w:t>4</w:t>
+            </w:r>
+            <w:r>
+              <w:rPr>
+                <w:noProof/>
+                <w:webHidden/>
+              </w:rPr>
+              <w:fldChar w:fldCharType="end"/>
+            </w:r>
+          </w:hyperlink>
+        </w:p>
+        <w:p>
+          <w:pPr>
+            <w:pStyle w:val="Inhopg2"/>
+            <w:tabs>
+              <w:tab w:val="right" w:leader="dot" w:pos="9062"/>
+            </w:tabs>
+            <w:rPr>
+              <w:rFonts w:eastAsiaTheme="minorEastAsia"/>
+              <w:noProof/>
+              <w:lang w:eastAsia="nl-NL"/>
+            </w:rPr>
+          </w:pPr>
+          <w:hyperlink w:anchor="_Toc424659477" w:history="1">
+            <w:r>
+              <w:rPr>
+                <w:rStyle w:val="Hyperlink"/>
+                <w:noProof/>
+              </w:rPr>
+              <w:t>Main</w:t>
+            </w:r>
+            <w:r>
+              <w:rPr>
+                <w:noProof/>
+                <w:webHidden/>
+              </w:rPr>
+              <w:tab/>
+            </w:r>
+            <w:r>
+              <w:rPr>
+                <w:noProof/>
+                <w:webHidden/>
+              </w:rPr>
+              <w:fldChar w:fldCharType="begin"/>
+            </w:r>
+            <w:r>
+              <w:rPr>
+                <w:noProof/>
+                <w:webHidden/>
+              </w:rPr>
+              <w:instrText xml:space="preserve"> PAGEREF _Toc424659477 \h </w:instrText>
+            </w:r>
+            <w:r>
+              <w:rPr>
+                <w:noProof/>
+                <w:webHidden/>
+              </w:rPr>
+            </w:r>
+            <w:r>
+              <w:rPr>
+                <w:noProof/>
+                <w:webHidden/>
+              </w:rPr>
+              <w:fldChar w:fldCharType="separate"/>
+            </w:r>
+            <w:r>
+              <w:rPr>
+                <w:noProof/>
+                <w:webHidden/>
+              </w:rPr>
+              <w:t>4</w:t>
+            </w:r>
+            <w:r>
+              <w:rPr>
+                <w:noProof/>
+                <w:webHidden/>
+              </w:rPr>
+              <w:fldChar w:fldCharType="end"/>
+            </w:r>
+          </w:hyperlink>
+        </w:p>
+        <w:p>
+          <w:pPr>
+            <w:pStyle w:val="Inhopg1"/>
+            <w:tabs>
+              <w:tab w:val="right" w:leader="dot" w:pos="9062"/>
+            </w:tabs>
+            <w:rPr>
+              <w:rFonts w:eastAsiaTheme="minorEastAsia"/>
+              <w:noProof/>
+              <w:lang w:eastAsia="nl-NL"/>
+            </w:rPr>
+          </w:pPr>
+          <w:hyperlink w:anchor="_Toc424659478" w:history="1">
+            <w:r>
+              <w:rPr>
+                <w:rStyle w:val="Hyperlink"/>
+                <w:noProof/>
+              </w:rPr>
+              <w:t>Woordenlijst</w:t>
+            </w:r>
+            <w:r>
+              <w:rPr>
+                <w:noProof/>
+                <w:webHidden/>
+              </w:rPr>
+              <w:tab/>
+            </w:r>
+            <w:r>
+              <w:rPr>
+                <w:noProof/>
+                <w:webHidden/>
+              </w:rPr>
+              <w:fldChar w:fldCharType="begin"/>
+            </w:r>
+            <w:r>
+              <w:rPr>
+                <w:noProof/>
+                <w:webHidden/>
+              </w:rPr>
+              <w:instrText xml:space="preserve"> PAGEREF _Toc424659478 \h </w:instrText>
+            </w:r>
+            <w:r>
+              <w:rPr>
+                <w:noProof/>
+                <w:webHidden/>
+              </w:rPr>
+            </w:r>
+            <w:r>
+              <w:rPr>
+                <w:noProof/>
+                <w:webHidden/>
+              </w:rPr>
+              <w:fldChar w:fldCharType="separate"/>
+            </w:r>
+            <w:r>
+              <w:rPr>
+                <w:noProof/>
+                <w:webHidden/>
+              </w:rPr>
+              <w:t>4</w:t>
+            </w:r>
+            <w:r>
+              <w:rPr>
+                <w:noProof/>
+                <w:webHidden/>
+              </w:rPr>
+              <w:fldChar w:fldCharType="end"/>
+            </w:r>
+          </w:hyperlink>
+        </w:p>
+        <w:p>
+          <w:r>
+            <w:rPr>
+              <w:b/>
+              <w:bCs/>
+            </w:rPr>
+            <w:fldChar w:fldCharType="end"/>
+          </w:r>
+        </w:p>
+      </w:sdtContent>
+    </w:sdt>
+    <w:p/>
+    <w:p>
+      <w:r>
         <w:br w:type="page"/>
       </w:r>
-    </w:p>
-    <w:p>
-      <w:pPr>
-        <w:pStyle w:val="Geenafstand"/>
-      </w:pPr>
       <w:bookmarkStart w:id="0" w:name="_GoBack"/>
       <w:bookmarkEnd w:id="0"/>
+    </w:p>
+    <w:p>
+      <w:pPr>
+        <w:pStyle w:val="Kop1"/>
+      </w:pPr>
+      <w:bookmarkStart w:id="1" w:name="_Toc424659471"/>
+      <w:r>
+        <w:lastRenderedPageBreak/>
+        <w:t>Inleiding</w:t>
+      </w:r>
+      <w:bookmarkEnd w:id="1"/>
+    </w:p>
+    <w:p>
+      <w:pPr>
+        <w:pStyle w:val="Geenafstand"/>
+      </w:pPr>
+      <w:r>
+        <w:t>Deze documentatie is bedoelt voor personen die de werking van de code achter GLaDOS(Generiek LED afhankelijk drone opsporings systeem) willen begrijpen, of dit zelfs willen voortzetten.</w:t>
+      </w:r>
+    </w:p>
+    <w:p>
+      <w:pPr>
+        <w:pStyle w:val="Geenafstand"/>
+      </w:pPr>
+      <w:r>
+        <w:t>Er zal worden ingegaan op wat iedere class doet en hoe ze met elkaar samenwerken om het tot een goed werkend geheel te maken.</w:t>
+      </w:r>
+    </w:p>
+    <w:p>
+      <w:pPr>
+        <w:pStyle w:val="Kop1"/>
+      </w:pPr>
+      <w:bookmarkStart w:id="2" w:name="_Toc424659472"/>
+      <w:r>
+        <w:t>Samenvatting</w:t>
+      </w:r>
+      <w:bookmarkEnd w:id="2"/>
+    </w:p>
+    <w:p>
+      <w:pPr>
+        <w:pStyle w:val="Geenafstand"/>
+      </w:pPr>
+    </w:p>
+    <w:p>
+      <w:pPr>
+        <w:rPr>
+          <w:rFonts w:asciiTheme="majorHAnsi" w:eastAsiaTheme="majorEastAsia" w:hAnsiTheme="majorHAnsi" w:cstheme="majorBidi"/>
+          <w:b/>
+          <w:bCs/>
+          <w:color w:val="365F91" w:themeColor="accent1" w:themeShade="BF"/>
+          <w:sz w:val="28"/>
+          <w:szCs w:val="28"/>
+        </w:rPr>
+      </w:pPr>
+      <w:r>
+        <w:br w:type="page"/>
+      </w:r>
+    </w:p>
+    <w:p>
+      <w:pPr>
+        <w:pStyle w:val="Kop1"/>
+      </w:pPr>
+      <w:bookmarkStart w:id="3" w:name="_Toc424659473"/>
+      <w:r>
+        <w:lastRenderedPageBreak/>
+        <w:t>Werking</w:t>
+      </w:r>
+      <w:bookmarkEnd w:id="3"/>
+    </w:p>
+    <w:p>
+      <w:pPr>
+        <w:pStyle w:val="Kop2"/>
+      </w:pPr>
+      <w:bookmarkStart w:id="4" w:name="_Toc424659474"/>
+      <w:r>
+        <w:t>Herkenning</w:t>
+      </w:r>
+      <w:bookmarkEnd w:id="4"/>
+    </w:p>
+    <w:p>
+      <w:r>
+        <w:t xml:space="preserve">Bij de herkenning wordt in de setup de </w:t>
+      </w:r>
+      <w:proofErr w:type="spellStart"/>
+      <w:r>
+        <w:t>raspicam</w:t>
+      </w:r>
+      <w:proofErr w:type="spellEnd"/>
+      <w:r>
+        <w:t xml:space="preserve"> gekoppeld aan de variabele “camera”.</w:t>
+      </w:r>
+    </w:p>
+    <w:p>
+      <w:r>
+        <w:t xml:space="preserve">Daarna wordt de </w:t>
+      </w:r>
+      <w:proofErr w:type="spellStart"/>
+      <w:r>
+        <w:t>Java_DroneTracker_Track</w:t>
+      </w:r>
+      <w:proofErr w:type="spellEnd"/>
+      <w:r>
+        <w:t xml:space="preserve"> methode aangeroepen. Vanuit hier word de werkelijke herkenning aangestuurd en deze zal iedere keen aangeroepen moeten worden om te herkennen wat er in beeld is van de </w:t>
+      </w:r>
+      <w:proofErr w:type="spellStart"/>
+      <w:r>
+        <w:t>raspicam</w:t>
+      </w:r>
+      <w:proofErr w:type="spellEnd"/>
+      <w:r>
+        <w:t xml:space="preserve">. </w:t>
+      </w:r>
+      <w:r>
+        <w:t xml:space="preserve">De </w:t>
+      </w:r>
+      <w:proofErr w:type="spellStart"/>
+      <w:r>
+        <w:t>boolean</w:t>
+      </w:r>
+      <w:proofErr w:type="spellEnd"/>
+      <w:r>
+        <w:t xml:space="preserve"> </w:t>
+      </w:r>
+      <w:proofErr w:type="spellStart"/>
+      <w:r>
+        <w:t>traker</w:t>
+      </w:r>
+      <w:proofErr w:type="spellEnd"/>
+      <w:r>
+        <w:t xml:space="preserve"> geeft aan of er een object is herkend. Dan zal het camerabeeld omgezet worden naar HSV.</w:t>
+      </w:r>
+    </w:p>
+    <w:p>
+      <w:r>
+        <w:t xml:space="preserve">Dan is er een </w:t>
+      </w:r>
+      <w:proofErr w:type="spellStart"/>
+      <w:r>
+        <w:t>for</w:t>
+      </w:r>
+      <w:proofErr w:type="spellEnd"/>
+      <w:r>
+        <w:t>-loop die 2 keer doorlopen zal worden, dit is om op de 2 verschillende kleuren led’s van de drone te zoeken. De eerste keer word er gezocht naar de blauwe led’s, de 2</w:t>
+      </w:r>
+      <w:r>
+        <w:rPr>
+          <w:vertAlign w:val="superscript"/>
+        </w:rPr>
+        <w:t>e</w:t>
+      </w:r>
+      <w:r>
+        <w:t xml:space="preserve"> naar de rode led’</w:t>
+      </w:r>
+      <w:r>
+        <w:t>s.</w:t>
+      </w:r>
+    </w:p>
+    <w:p>
+      <w:r>
+        <w:t xml:space="preserve">In de </w:t>
+      </w:r>
+      <w:proofErr w:type="spellStart"/>
+      <w:r>
+        <w:t>while</w:t>
+      </w:r>
+      <w:proofErr w:type="spellEnd"/>
+      <w:r>
+        <w:t>-loop is een zoek algoritme verwerkt.</w:t>
+      </w:r>
+      <w:r>
+        <w:t xml:space="preserve"> De methode “</w:t>
+      </w:r>
+      <w:proofErr w:type="spellStart"/>
+      <w:r>
+        <w:t>trackFilteredObject</w:t>
+      </w:r>
+      <w:proofErr w:type="spellEnd"/>
+      <w:r>
+        <w:t>” kan 3 waardes terug geven:</w:t>
+      </w:r>
+    </w:p>
+    <w:p>
+      <w:pPr>
+        <w:pStyle w:val="Lijstalinea"/>
+        <w:numPr>
+          <w:ilvl w:val="0"/>
+          <w:numId w:val="2"/>
+        </w:numPr>
+      </w:pPr>
+      <w:r>
+        <w:t>Een int met waarde 0, dan is de drone gevonden.</w:t>
+      </w:r>
+    </w:p>
+    <w:p>
+      <w:pPr>
+        <w:pStyle w:val="Lijstalinea"/>
+        <w:numPr>
+          <w:ilvl w:val="0"/>
+          <w:numId w:val="2"/>
+        </w:numPr>
+      </w:pPr>
+      <w:r>
+        <w:t xml:space="preserve">Een int met waarde 1, dan is er teveel ruis in beeld en zal dit met </w:t>
+      </w:r>
+      <w:proofErr w:type="spellStart"/>
+      <w:r>
+        <w:t>morphsOps</w:t>
+      </w:r>
+      <w:proofErr w:type="spellEnd"/>
+      <w:r>
+        <w:t xml:space="preserve"> worden weggehaald. </w:t>
+      </w:r>
+      <w:proofErr w:type="spellStart"/>
+      <w:r>
+        <w:t>morphOps</w:t>
+      </w:r>
+      <w:proofErr w:type="spellEnd"/>
+      <w:r>
+        <w:t xml:space="preserve"> haalt de ruis weg, en zal wat over blijft vergroten. Dit zal maximaal 3 keer gebeuren, daarna zal het niet veel nut meer hebben en dit voorkomt dat het hier in een oneindige lus terecht komt.</w:t>
+      </w:r>
+    </w:p>
+    <w:p>
+      <w:pPr>
+        <w:pStyle w:val="Lijstalinea"/>
+        <w:numPr>
+          <w:ilvl w:val="0"/>
+          <w:numId w:val="2"/>
+        </w:numPr>
+      </w:pPr>
+      <w:r>
+        <w:t>Een int met waarde 2, dan is er geen object gevonden en waren er ook te weinig objecten met de juiste kleur om überhaupt op zoek te gaan naar een  object.</w:t>
+      </w:r>
+    </w:p>
+    <w:p>
+      <w:pPr>
+        <w:pStyle w:val="Geenafstand"/>
+      </w:pPr>
+      <w:r>
+        <w:t xml:space="preserve">In de </w:t>
+      </w:r>
+      <w:proofErr w:type="spellStart"/>
+      <w:r>
+        <w:t>trackFilteredObject</w:t>
+      </w:r>
+      <w:proofErr w:type="spellEnd"/>
+      <w:r>
+        <w:t xml:space="preserve"> methode zal er naar een object worden gezocht als er in de </w:t>
+      </w:r>
+      <w:proofErr w:type="spellStart"/>
+      <w:r>
+        <w:t>threshold</w:t>
+      </w:r>
+      <w:proofErr w:type="spellEnd"/>
+      <w:r>
+        <w:t xml:space="preserve"> ten minste 1 object is. Daarna zal er van ieder object een x en y in een array gestopt worden voor later gebruik.</w:t>
+      </w:r>
+    </w:p>
+    <w:p>
+      <w:pPr>
+        <w:pStyle w:val="Kop2"/>
+      </w:pPr>
+      <w:bookmarkStart w:id="5" w:name="_Toc424659475"/>
+      <w:r>
+        <w:t>Beweging</w:t>
+      </w:r>
+      <w:bookmarkEnd w:id="5"/>
+    </w:p>
+    <w:p/>
+    <w:p>
+      <w:pPr>
+        <w:pStyle w:val="Kop1"/>
+      </w:pPr>
+      <w:bookmarkStart w:id="6" w:name="_Toc424659476"/>
+      <w:r>
+        <w:t>Klassen</w:t>
+      </w:r>
+      <w:bookmarkEnd w:id="6"/>
+    </w:p>
+    <w:p>
+      <w:pPr>
+        <w:pStyle w:val="Kop2"/>
+      </w:pPr>
+      <w:bookmarkStart w:id="7" w:name="_Toc424659477"/>
+      <w:proofErr w:type="spellStart"/>
+      <w:r>
+        <w:t>Main</w:t>
+      </w:r>
+      <w:bookmarkEnd w:id="7"/>
+      <w:proofErr w:type="spellEnd"/>
+    </w:p>
+    <w:p/>
+    <w:p>
+      <w:pPr>
+        <w:pStyle w:val="Kop1"/>
+      </w:pPr>
+      <w:bookmarkStart w:id="8" w:name="_Toc424659478"/>
+      <w:r>
+        <w:t>Woordenlijst</w:t>
+      </w:r>
+      <w:bookmarkEnd w:id="8"/>
+    </w:p>
+    <w:p>
+      <w:pPr>
+        <w:pStyle w:val="Geenafstand"/>
+        <w:ind w:left="1410" w:hanging="1410"/>
+      </w:pPr>
+      <w:r>
+        <w:t>HSV</w:t>
+      </w:r>
+      <w:r>
+        <w:tab/>
+      </w:r>
+      <w:r>
+        <w:tab/>
+        <w:t xml:space="preserve">Variabele van </w:t>
+      </w:r>
+      <w:proofErr w:type="spellStart"/>
+      <w:r>
+        <w:t>OpenCV</w:t>
+      </w:r>
+      <w:proofErr w:type="spellEnd"/>
+      <w:r>
+        <w:t>, deze zorgt voor grotere kleurverschillen tussen kleuren die in BGR dicht bij elkaar zitten</w:t>
+      </w:r>
     </w:p>
     <w:sectPr>
       <w:pgSz w:w="11906" w:h="16838"/>
@@ -60,6 +980,195 @@
     </w:sectPr>
   </w:body>
 </w:document>
+</file>
+
+<file path=word/numbering.xml><?xml version="1.0" encoding="utf-8"?>
+<w:numbering xmlns:wpc="http://schemas.microsoft.com/office/word/2010/wordprocessingCanvas" xmlns:mc="http://schemas.openxmlformats.org/markup-compatibility/2006" xmlns:o="urn:schemas-microsoft-com:office:office" xmlns:r="http://schemas.openxmlformats.org/officeDocument/2006/relationships" xmlns:m="http://schemas.openxmlformats.org/officeDocument/2006/math" xmlns:v="urn:schemas-microsoft-com:vml" xmlns:wp14="http://schemas.microsoft.com/office/word/2010/wordprocessingDrawing" xmlns:wp="http://schemas.openxmlformats.org/drawingml/2006/wordprocessingDrawing" xmlns:w10="urn:schemas-microsoft-com:office:word" xmlns:w="http://schemas.openxmlformats.org/wordprocessingml/2006/main" xmlns:w14="http://schemas.microsoft.com/office/word/2010/wordml" xmlns:wpg="http://schemas.microsoft.com/office/word/2010/wordprocessingGroup" xmlns:wpi="http://schemas.microsoft.com/office/word/2010/wordprocessingInk" xmlns:wne="http://schemas.microsoft.com/office/word/2006/wordml" xmlns:wps="http://schemas.microsoft.com/office/word/2010/wordprocessingShape" mc:Ignorable="w14 wp14">
+  <w:abstractNum w:abstractNumId="0">
+    <w:nsid w:val="16E61F03"/>
+    <w:multiLevelType w:val="hybridMultilevel"/>
+    <w:tmpl w:val="28163DE6"/>
+    <w:lvl w:ilvl="0" w:tplc="0413000F">
+      <w:start w:val="1"/>
+      <w:numFmt w:val="decimal"/>
+      <w:lvlText w:val="%1."/>
+      <w:lvlJc w:val="left"/>
+      <w:pPr>
+        <w:ind w:left="720" w:hanging="360"/>
+      </w:pPr>
+      <w:rPr>
+        <w:rFonts w:hint="default"/>
+      </w:rPr>
+    </w:lvl>
+    <w:lvl w:ilvl="1" w:tplc="04130019" w:tentative="1">
+      <w:start w:val="1"/>
+      <w:numFmt w:val="lowerLetter"/>
+      <w:lvlText w:val="%2."/>
+      <w:lvlJc w:val="left"/>
+      <w:pPr>
+        <w:ind w:left="1440" w:hanging="360"/>
+      </w:pPr>
+    </w:lvl>
+    <w:lvl w:ilvl="2" w:tplc="0413001B" w:tentative="1">
+      <w:start w:val="1"/>
+      <w:numFmt w:val="lowerRoman"/>
+      <w:lvlText w:val="%3."/>
+      <w:lvlJc w:val="right"/>
+      <w:pPr>
+        <w:ind w:left="2160" w:hanging="180"/>
+      </w:pPr>
+    </w:lvl>
+    <w:lvl w:ilvl="3" w:tplc="0413000F" w:tentative="1">
+      <w:start w:val="1"/>
+      <w:numFmt w:val="decimal"/>
+      <w:lvlText w:val="%4."/>
+      <w:lvlJc w:val="left"/>
+      <w:pPr>
+        <w:ind w:left="2880" w:hanging="360"/>
+      </w:pPr>
+    </w:lvl>
+    <w:lvl w:ilvl="4" w:tplc="04130019" w:tentative="1">
+      <w:start w:val="1"/>
+      <w:numFmt w:val="lowerLetter"/>
+      <w:lvlText w:val="%5."/>
+      <w:lvlJc w:val="left"/>
+      <w:pPr>
+        <w:ind w:left="3600" w:hanging="360"/>
+      </w:pPr>
+    </w:lvl>
+    <w:lvl w:ilvl="5" w:tplc="0413001B" w:tentative="1">
+      <w:start w:val="1"/>
+      <w:numFmt w:val="lowerRoman"/>
+      <w:lvlText w:val="%6."/>
+      <w:lvlJc w:val="right"/>
+      <w:pPr>
+        <w:ind w:left="4320" w:hanging="180"/>
+      </w:pPr>
+    </w:lvl>
+    <w:lvl w:ilvl="6" w:tplc="0413000F" w:tentative="1">
+      <w:start w:val="1"/>
+      <w:numFmt w:val="decimal"/>
+      <w:lvlText w:val="%7."/>
+      <w:lvlJc w:val="left"/>
+      <w:pPr>
+        <w:ind w:left="5040" w:hanging="360"/>
+      </w:pPr>
+    </w:lvl>
+    <w:lvl w:ilvl="7" w:tplc="04130019" w:tentative="1">
+      <w:start w:val="1"/>
+      <w:numFmt w:val="lowerLetter"/>
+      <w:lvlText w:val="%8."/>
+      <w:lvlJc w:val="left"/>
+      <w:pPr>
+        <w:ind w:left="5760" w:hanging="360"/>
+      </w:pPr>
+    </w:lvl>
+    <w:lvl w:ilvl="8" w:tplc="0413001B" w:tentative="1">
+      <w:start w:val="1"/>
+      <w:numFmt w:val="lowerRoman"/>
+      <w:lvlText w:val="%9."/>
+      <w:lvlJc w:val="right"/>
+      <w:pPr>
+        <w:ind w:left="6480" w:hanging="180"/>
+      </w:pPr>
+    </w:lvl>
+  </w:abstractNum>
+  <w:abstractNum w:abstractNumId="1">
+    <w:nsid w:val="17E26DB7"/>
+    <w:multiLevelType w:val="hybridMultilevel"/>
+    <w:tmpl w:val="513E283E"/>
+    <w:lvl w:ilvl="0" w:tplc="0413000F">
+      <w:start w:val="1"/>
+      <w:numFmt w:val="decimal"/>
+      <w:lvlText w:val="%1."/>
+      <w:lvlJc w:val="left"/>
+      <w:pPr>
+        <w:ind w:left="720" w:hanging="360"/>
+      </w:pPr>
+      <w:rPr>
+        <w:rFonts w:hint="default"/>
+      </w:rPr>
+    </w:lvl>
+    <w:lvl w:ilvl="1" w:tplc="04130019" w:tentative="1">
+      <w:start w:val="1"/>
+      <w:numFmt w:val="lowerLetter"/>
+      <w:lvlText w:val="%2."/>
+      <w:lvlJc w:val="left"/>
+      <w:pPr>
+        <w:ind w:left="1440" w:hanging="360"/>
+      </w:pPr>
+    </w:lvl>
+    <w:lvl w:ilvl="2" w:tplc="0413001B" w:tentative="1">
+      <w:start w:val="1"/>
+      <w:numFmt w:val="lowerRoman"/>
+      <w:lvlText w:val="%3."/>
+      <w:lvlJc w:val="right"/>
+      <w:pPr>
+        <w:ind w:left="2160" w:hanging="180"/>
+      </w:pPr>
+    </w:lvl>
+    <w:lvl w:ilvl="3" w:tplc="0413000F" w:tentative="1">
+      <w:start w:val="1"/>
+      <w:numFmt w:val="decimal"/>
+      <w:lvlText w:val="%4."/>
+      <w:lvlJc w:val="left"/>
+      <w:pPr>
+        <w:ind w:left="2880" w:hanging="360"/>
+      </w:pPr>
+    </w:lvl>
+    <w:lvl w:ilvl="4" w:tplc="04130019" w:tentative="1">
+      <w:start w:val="1"/>
+      <w:numFmt w:val="lowerLetter"/>
+      <w:lvlText w:val="%5."/>
+      <w:lvlJc w:val="left"/>
+      <w:pPr>
+        <w:ind w:left="3600" w:hanging="360"/>
+      </w:pPr>
+    </w:lvl>
+    <w:lvl w:ilvl="5" w:tplc="0413001B" w:tentative="1">
+      <w:start w:val="1"/>
+      <w:numFmt w:val="lowerRoman"/>
+      <w:lvlText w:val="%6."/>
+      <w:lvlJc w:val="right"/>
+      <w:pPr>
+        <w:ind w:left="4320" w:hanging="180"/>
+      </w:pPr>
+    </w:lvl>
+    <w:lvl w:ilvl="6" w:tplc="0413000F" w:tentative="1">
+      <w:start w:val="1"/>
+      <w:numFmt w:val="decimal"/>
+      <w:lvlText w:val="%7."/>
+      <w:lvlJc w:val="left"/>
+      <w:pPr>
+        <w:ind w:left="5040" w:hanging="360"/>
+      </w:pPr>
+    </w:lvl>
+    <w:lvl w:ilvl="7" w:tplc="04130019" w:tentative="1">
+      <w:start w:val="1"/>
+      <w:numFmt w:val="lowerLetter"/>
+      <w:lvlText w:val="%8."/>
+      <w:lvlJc w:val="left"/>
+      <w:pPr>
+        <w:ind w:left="5760" w:hanging="360"/>
+      </w:pPr>
+    </w:lvl>
+    <w:lvl w:ilvl="8" w:tplc="0413001B" w:tentative="1">
+      <w:start w:val="1"/>
+      <w:numFmt w:val="lowerRoman"/>
+      <w:lvlText w:val="%9."/>
+      <w:lvlJc w:val="right"/>
+      <w:pPr>
+        <w:ind w:left="6480" w:hanging="180"/>
+      </w:pPr>
+    </w:lvl>
+  </w:abstractNum>
+  <w:num w:numId="1">
+    <w:abstractNumId w:val="0"/>
+  </w:num>
+  <w:num w:numId="2">
+    <w:abstractNumId w:val="1"/>
+  </w:num>
+</w:numbering>
 </file>
 
 <file path=word/styles.xml><?xml version="1.0" encoding="utf-8"?>
@@ -222,6 +1331,53 @@
     <w:name w:val="Normal"/>
     <w:qFormat/>
   </w:style>
+  <w:style w:type="paragraph" w:styleId="Kop1">
+    <w:name w:val="heading 1"/>
+    <w:basedOn w:val="Standaard"/>
+    <w:next w:val="Standaard"/>
+    <w:link w:val="Kop1Char"/>
+    <w:uiPriority w:val="9"/>
+    <w:qFormat/>
+    <w:rsid w:val="003D4C3A"/>
+    <w:pPr>
+      <w:keepNext/>
+      <w:keepLines/>
+      <w:spacing w:before="480" w:after="0"/>
+      <w:outlineLvl w:val="0"/>
+    </w:pPr>
+    <w:rPr>
+      <w:rFonts w:asciiTheme="majorHAnsi" w:eastAsiaTheme="majorEastAsia" w:hAnsiTheme="majorHAnsi" w:cstheme="majorBidi"/>
+      <w:b/>
+      <w:bCs/>
+      <w:color w:val="365F91" w:themeColor="accent1" w:themeShade="BF"/>
+      <w:sz w:val="28"/>
+      <w:szCs w:val="28"/>
+    </w:rPr>
+  </w:style>
+  <w:style w:type="paragraph" w:styleId="Kop2">
+    <w:name w:val="heading 2"/>
+    <w:basedOn w:val="Standaard"/>
+    <w:next w:val="Standaard"/>
+    <w:link w:val="Kop2Char"/>
+    <w:uiPriority w:val="9"/>
+    <w:unhideWhenUsed/>
+    <w:qFormat/>
+    <w:rsid w:val="00C175DC"/>
+    <w:pPr>
+      <w:keepNext/>
+      <w:keepLines/>
+      <w:spacing w:before="200" w:after="0"/>
+      <w:outlineLvl w:val="1"/>
+    </w:pPr>
+    <w:rPr>
+      <w:rFonts w:asciiTheme="majorHAnsi" w:eastAsiaTheme="majorEastAsia" w:hAnsiTheme="majorHAnsi" w:cstheme="majorBidi"/>
+      <w:b/>
+      <w:bCs/>
+      <w:color w:val="4F81BD" w:themeColor="accent1"/>
+      <w:sz w:val="26"/>
+      <w:szCs w:val="26"/>
+    </w:rPr>
+  </w:style>
   <w:style w:type="character" w:default="1" w:styleId="Standaardalinea-lettertype">
     <w:name w:val="Default Paragraph Font"/>
     <w:uiPriority w:val="1"/>
@@ -334,6 +1490,129 @@
     <w:rsid w:val="00581D57"/>
     <w:pPr>
       <w:spacing w:after="0" w:line="240" w:lineRule="auto"/>
+    </w:pPr>
+  </w:style>
+  <w:style w:type="character" w:customStyle="1" w:styleId="Kop1Char">
+    <w:name w:val="Kop 1 Char"/>
+    <w:basedOn w:val="Standaardalinea-lettertype"/>
+    <w:link w:val="Kop1"/>
+    <w:uiPriority w:val="9"/>
+    <w:rsid w:val="003D4C3A"/>
+    <w:rPr>
+      <w:rFonts w:asciiTheme="majorHAnsi" w:eastAsiaTheme="majorEastAsia" w:hAnsiTheme="majorHAnsi" w:cstheme="majorBidi"/>
+      <w:b/>
+      <w:bCs/>
+      <w:color w:val="365F91" w:themeColor="accent1" w:themeShade="BF"/>
+      <w:sz w:val="28"/>
+      <w:szCs w:val="28"/>
+    </w:rPr>
+  </w:style>
+  <w:style w:type="paragraph" w:styleId="Kopvaninhoudsopgave">
+    <w:name w:val="TOC Heading"/>
+    <w:basedOn w:val="Kop1"/>
+    <w:next w:val="Standaard"/>
+    <w:uiPriority w:val="39"/>
+    <w:semiHidden/>
+    <w:unhideWhenUsed/>
+    <w:qFormat/>
+    <w:rsid w:val="003D4C3A"/>
+    <w:pPr>
+      <w:outlineLvl w:val="9"/>
+    </w:pPr>
+    <w:rPr>
+      <w:lang w:eastAsia="nl-NL"/>
+    </w:rPr>
+  </w:style>
+  <w:style w:type="paragraph" w:styleId="Ballontekst">
+    <w:name w:val="Balloon Text"/>
+    <w:basedOn w:val="Standaard"/>
+    <w:link w:val="BallontekstChar"/>
+    <w:uiPriority w:val="99"/>
+    <w:semiHidden/>
+    <w:unhideWhenUsed/>
+    <w:rsid w:val="003D4C3A"/>
+    <w:pPr>
+      <w:spacing w:after="0" w:line="240" w:lineRule="auto"/>
+    </w:pPr>
+    <w:rPr>
+      <w:rFonts w:ascii="Tahoma" w:hAnsi="Tahoma" w:cs="Tahoma"/>
+      <w:sz w:val="16"/>
+      <w:szCs w:val="16"/>
+    </w:rPr>
+  </w:style>
+  <w:style w:type="character" w:customStyle="1" w:styleId="BallontekstChar">
+    <w:name w:val="Ballontekst Char"/>
+    <w:basedOn w:val="Standaardalinea-lettertype"/>
+    <w:link w:val="Ballontekst"/>
+    <w:uiPriority w:val="99"/>
+    <w:semiHidden/>
+    <w:rsid w:val="003D4C3A"/>
+    <w:rPr>
+      <w:rFonts w:ascii="Tahoma" w:hAnsi="Tahoma" w:cs="Tahoma"/>
+      <w:sz w:val="16"/>
+      <w:szCs w:val="16"/>
+    </w:rPr>
+  </w:style>
+  <w:style w:type="character" w:customStyle="1" w:styleId="Kop2Char">
+    <w:name w:val="Kop 2 Char"/>
+    <w:basedOn w:val="Standaardalinea-lettertype"/>
+    <w:link w:val="Kop2"/>
+    <w:uiPriority w:val="9"/>
+    <w:rsid w:val="00C175DC"/>
+    <w:rPr>
+      <w:rFonts w:asciiTheme="majorHAnsi" w:eastAsiaTheme="majorEastAsia" w:hAnsiTheme="majorHAnsi" w:cstheme="majorBidi"/>
+      <w:b/>
+      <w:bCs/>
+      <w:color w:val="4F81BD" w:themeColor="accent1"/>
+      <w:sz w:val="26"/>
+      <w:szCs w:val="26"/>
+    </w:rPr>
+  </w:style>
+  <w:style w:type="paragraph" w:styleId="Inhopg1">
+    <w:name w:val="toc 1"/>
+    <w:basedOn w:val="Standaard"/>
+    <w:next w:val="Standaard"/>
+    <w:autoRedefine/>
+    <w:uiPriority w:val="39"/>
+    <w:unhideWhenUsed/>
+    <w:rsid w:val="00C175DC"/>
+    <w:pPr>
+      <w:spacing w:after="100"/>
+    </w:pPr>
+  </w:style>
+  <w:style w:type="paragraph" w:styleId="Inhopg2">
+    <w:name w:val="toc 2"/>
+    <w:basedOn w:val="Standaard"/>
+    <w:next w:val="Standaard"/>
+    <w:autoRedefine/>
+    <w:uiPriority w:val="39"/>
+    <w:unhideWhenUsed/>
+    <w:rsid w:val="00C175DC"/>
+    <w:pPr>
+      <w:spacing w:after="100"/>
+      <w:ind w:left="220"/>
+    </w:pPr>
+  </w:style>
+  <w:style w:type="character" w:styleId="Hyperlink">
+    <w:name w:val="Hyperlink"/>
+    <w:basedOn w:val="Standaardalinea-lettertype"/>
+    <w:uiPriority w:val="99"/>
+    <w:unhideWhenUsed/>
+    <w:rsid w:val="00C175DC"/>
+    <w:rPr>
+      <w:color w:val="0000FF" w:themeColor="hyperlink"/>
+      <w:u w:val="single"/>
+    </w:rPr>
+  </w:style>
+  <w:style w:type="paragraph" w:styleId="Lijstalinea">
+    <w:name w:val="List Paragraph"/>
+    <w:basedOn w:val="Standaard"/>
+    <w:uiPriority w:val="34"/>
+    <w:qFormat/>
+    <w:rsid w:val="00EF093D"/>
+    <w:pPr>
+      <w:ind w:left="720"/>
+      <w:contextualSpacing/>
     </w:pPr>
   </w:style>
 </w:styles>
@@ -499,6 +1778,53 @@
     <w:name w:val="Normal"/>
     <w:qFormat/>
   </w:style>
+  <w:style w:type="paragraph" w:styleId="Kop1">
+    <w:name w:val="heading 1"/>
+    <w:basedOn w:val="Standaard"/>
+    <w:next w:val="Standaard"/>
+    <w:link w:val="Kop1Char"/>
+    <w:uiPriority w:val="9"/>
+    <w:qFormat/>
+    <w:rsid w:val="003D4C3A"/>
+    <w:pPr>
+      <w:keepNext/>
+      <w:keepLines/>
+      <w:spacing w:before="480" w:after="0"/>
+      <w:outlineLvl w:val="0"/>
+    </w:pPr>
+    <w:rPr>
+      <w:rFonts w:asciiTheme="majorHAnsi" w:eastAsiaTheme="majorEastAsia" w:hAnsiTheme="majorHAnsi" w:cstheme="majorBidi"/>
+      <w:b/>
+      <w:bCs/>
+      <w:color w:val="365F91" w:themeColor="accent1" w:themeShade="BF"/>
+      <w:sz w:val="28"/>
+      <w:szCs w:val="28"/>
+    </w:rPr>
+  </w:style>
+  <w:style w:type="paragraph" w:styleId="Kop2">
+    <w:name w:val="heading 2"/>
+    <w:basedOn w:val="Standaard"/>
+    <w:next w:val="Standaard"/>
+    <w:link w:val="Kop2Char"/>
+    <w:uiPriority w:val="9"/>
+    <w:unhideWhenUsed/>
+    <w:qFormat/>
+    <w:rsid w:val="00C175DC"/>
+    <w:pPr>
+      <w:keepNext/>
+      <w:keepLines/>
+      <w:spacing w:before="200" w:after="0"/>
+      <w:outlineLvl w:val="1"/>
+    </w:pPr>
+    <w:rPr>
+      <w:rFonts w:asciiTheme="majorHAnsi" w:eastAsiaTheme="majorEastAsia" w:hAnsiTheme="majorHAnsi" w:cstheme="majorBidi"/>
+      <w:b/>
+      <w:bCs/>
+      <w:color w:val="4F81BD" w:themeColor="accent1"/>
+      <w:sz w:val="26"/>
+      <w:szCs w:val="26"/>
+    </w:rPr>
+  </w:style>
   <w:style w:type="character" w:default="1" w:styleId="Standaardalinea-lettertype">
     <w:name w:val="Default Paragraph Font"/>
     <w:uiPriority w:val="1"/>
@@ -611,6 +1937,129 @@
     <w:rsid w:val="00581D57"/>
     <w:pPr>
       <w:spacing w:after="0" w:line="240" w:lineRule="auto"/>
+    </w:pPr>
+  </w:style>
+  <w:style w:type="character" w:customStyle="1" w:styleId="Kop1Char">
+    <w:name w:val="Kop 1 Char"/>
+    <w:basedOn w:val="Standaardalinea-lettertype"/>
+    <w:link w:val="Kop1"/>
+    <w:uiPriority w:val="9"/>
+    <w:rsid w:val="003D4C3A"/>
+    <w:rPr>
+      <w:rFonts w:asciiTheme="majorHAnsi" w:eastAsiaTheme="majorEastAsia" w:hAnsiTheme="majorHAnsi" w:cstheme="majorBidi"/>
+      <w:b/>
+      <w:bCs/>
+      <w:color w:val="365F91" w:themeColor="accent1" w:themeShade="BF"/>
+      <w:sz w:val="28"/>
+      <w:szCs w:val="28"/>
+    </w:rPr>
+  </w:style>
+  <w:style w:type="paragraph" w:styleId="Kopvaninhoudsopgave">
+    <w:name w:val="TOC Heading"/>
+    <w:basedOn w:val="Kop1"/>
+    <w:next w:val="Standaard"/>
+    <w:uiPriority w:val="39"/>
+    <w:semiHidden/>
+    <w:unhideWhenUsed/>
+    <w:qFormat/>
+    <w:rsid w:val="003D4C3A"/>
+    <w:pPr>
+      <w:outlineLvl w:val="9"/>
+    </w:pPr>
+    <w:rPr>
+      <w:lang w:eastAsia="nl-NL"/>
+    </w:rPr>
+  </w:style>
+  <w:style w:type="paragraph" w:styleId="Ballontekst">
+    <w:name w:val="Balloon Text"/>
+    <w:basedOn w:val="Standaard"/>
+    <w:link w:val="BallontekstChar"/>
+    <w:uiPriority w:val="99"/>
+    <w:semiHidden/>
+    <w:unhideWhenUsed/>
+    <w:rsid w:val="003D4C3A"/>
+    <w:pPr>
+      <w:spacing w:after="0" w:line="240" w:lineRule="auto"/>
+    </w:pPr>
+    <w:rPr>
+      <w:rFonts w:ascii="Tahoma" w:hAnsi="Tahoma" w:cs="Tahoma"/>
+      <w:sz w:val="16"/>
+      <w:szCs w:val="16"/>
+    </w:rPr>
+  </w:style>
+  <w:style w:type="character" w:customStyle="1" w:styleId="BallontekstChar">
+    <w:name w:val="Ballontekst Char"/>
+    <w:basedOn w:val="Standaardalinea-lettertype"/>
+    <w:link w:val="Ballontekst"/>
+    <w:uiPriority w:val="99"/>
+    <w:semiHidden/>
+    <w:rsid w:val="003D4C3A"/>
+    <w:rPr>
+      <w:rFonts w:ascii="Tahoma" w:hAnsi="Tahoma" w:cs="Tahoma"/>
+      <w:sz w:val="16"/>
+      <w:szCs w:val="16"/>
+    </w:rPr>
+  </w:style>
+  <w:style w:type="character" w:customStyle="1" w:styleId="Kop2Char">
+    <w:name w:val="Kop 2 Char"/>
+    <w:basedOn w:val="Standaardalinea-lettertype"/>
+    <w:link w:val="Kop2"/>
+    <w:uiPriority w:val="9"/>
+    <w:rsid w:val="00C175DC"/>
+    <w:rPr>
+      <w:rFonts w:asciiTheme="majorHAnsi" w:eastAsiaTheme="majorEastAsia" w:hAnsiTheme="majorHAnsi" w:cstheme="majorBidi"/>
+      <w:b/>
+      <w:bCs/>
+      <w:color w:val="4F81BD" w:themeColor="accent1"/>
+      <w:sz w:val="26"/>
+      <w:szCs w:val="26"/>
+    </w:rPr>
+  </w:style>
+  <w:style w:type="paragraph" w:styleId="Inhopg1">
+    <w:name w:val="toc 1"/>
+    <w:basedOn w:val="Standaard"/>
+    <w:next w:val="Standaard"/>
+    <w:autoRedefine/>
+    <w:uiPriority w:val="39"/>
+    <w:unhideWhenUsed/>
+    <w:rsid w:val="00C175DC"/>
+    <w:pPr>
+      <w:spacing w:after="100"/>
+    </w:pPr>
+  </w:style>
+  <w:style w:type="paragraph" w:styleId="Inhopg2">
+    <w:name w:val="toc 2"/>
+    <w:basedOn w:val="Standaard"/>
+    <w:next w:val="Standaard"/>
+    <w:autoRedefine/>
+    <w:uiPriority w:val="39"/>
+    <w:unhideWhenUsed/>
+    <w:rsid w:val="00C175DC"/>
+    <w:pPr>
+      <w:spacing w:after="100"/>
+      <w:ind w:left="220"/>
+    </w:pPr>
+  </w:style>
+  <w:style w:type="character" w:styleId="Hyperlink">
+    <w:name w:val="Hyperlink"/>
+    <w:basedOn w:val="Standaardalinea-lettertype"/>
+    <w:uiPriority w:val="99"/>
+    <w:unhideWhenUsed/>
+    <w:rsid w:val="00C175DC"/>
+    <w:rPr>
+      <w:color w:val="0000FF" w:themeColor="hyperlink"/>
+      <w:u w:val="single"/>
+    </w:rPr>
+  </w:style>
+  <w:style w:type="paragraph" w:styleId="Lijstalinea">
+    <w:name w:val="List Paragraph"/>
+    <w:basedOn w:val="Standaard"/>
+    <w:uiPriority w:val="34"/>
+    <w:qFormat/>
+    <w:rsid w:val="00EF093D"/>
+    <w:pPr>
+      <w:ind w:left="720"/>
+      <w:contextualSpacing/>
     </w:pPr>
   </w:style>
 </w:styles>
@@ -899,4 +2348,16 @@
   <a:objectDefaults/>
   <a:extraClrSchemeLst/>
 </a:theme>
+</file>
+
+<file path=customXml/item1.xml><?xml version="1.0" encoding="utf-8"?>
+<b:Sources xmlns:b="http://schemas.openxmlformats.org/officeDocument/2006/bibliography" xmlns="http://schemas.openxmlformats.org/officeDocument/2006/bibliography" SelectedStyle="\APA.XSL" StyleName="APA"/>
+</file>
+
+<file path=customXml/itemProps1.xml><?xml version="1.0" encoding="utf-8"?>
+<ds:datastoreItem xmlns:ds="http://schemas.openxmlformats.org/officeDocument/2006/customXml" ds:itemID="{94E6DB29-DDB7-428E-B0C3-CAA32474A1E6}">
+  <ds:schemaRefs>
+    <ds:schemaRef ds:uri="http://schemas.openxmlformats.org/officeDocument/2006/bibliography"/>
+  </ds:schemaRefs>
+</ds:datastoreItem>
 </file>
</xml_diff>

<commit_message>
vervolg doc en kleine naam veranderingen in code
</commit_message>
<xml_diff>
--- a/Documentatie.docx
+++ b/Documentatie.docx
@@ -36,21 +36,22 @@
     </w:p>
     <w:sdt>
       <w:sdtPr>
+        <w:rPr>
+          <w:rFonts w:asciiTheme="minorHAnsi" w:eastAsiaTheme="minorHAnsi" w:hAnsiTheme="minorHAnsi" w:cstheme="minorBidi"/>
+          <w:b w:val="0"/>
+          <w:bCs w:val="0"/>
+          <w:color w:val="auto"/>
+          <w:sz w:val="22"/>
+          <w:szCs w:val="22"/>
+          <w:lang w:eastAsia="en-US"/>
+        </w:rPr>
         <w:id w:val="930856402"/>
         <w:docPartObj>
           <w:docPartGallery w:val="Table of Contents"/>
           <w:docPartUnique/>
         </w:docPartObj>
       </w:sdtPr>
-      <w:sdtEndPr>
-        <w:rPr>
-          <w:rFonts w:asciiTheme="minorHAnsi" w:eastAsiaTheme="minorHAnsi" w:hAnsiTheme="minorHAnsi" w:cstheme="minorBidi"/>
-          <w:color w:val="auto"/>
-          <w:sz w:val="22"/>
-          <w:szCs w:val="22"/>
-          <w:lang w:eastAsia="en-US"/>
-        </w:rPr>
-      </w:sdtEndPr>
+      <w:sdtEndPr/>
       <w:sdtContent>
         <w:p>
           <w:pPr>
@@ -81,7 +82,7 @@
           <w:r>
             <w:fldChar w:fldCharType="separate"/>
           </w:r>
-          <w:hyperlink w:anchor="_Toc424659471" w:history="1">
+          <w:hyperlink w:anchor="_Toc424671183" w:history="1">
             <w:r>
               <w:rPr>
                 <w:rStyle w:val="Hyperlink"/>
@@ -108,7 +109,7 @@
                 <w:noProof/>
                 <w:webHidden/>
               </w:rPr>
-              <w:instrText xml:space="preserve"> PAGEREF _Toc424659471 \h </w:instrText>
+              <w:instrText xml:space="preserve"> PAGEREF _Toc424671183 \h </w:instrText>
             </w:r>
             <w:r>
               <w:rPr>
@@ -151,7 +152,7 @@
               <w:lang w:eastAsia="nl-NL"/>
             </w:rPr>
           </w:pPr>
-          <w:hyperlink w:anchor="_Toc424659472" w:history="1">
+          <w:hyperlink w:anchor="_Toc424671184" w:history="1">
             <w:r>
               <w:rPr>
                 <w:rStyle w:val="Hyperlink"/>
@@ -178,7 +179,7 @@
                 <w:noProof/>
                 <w:webHidden/>
               </w:rPr>
-              <w:instrText xml:space="preserve"> PAGEREF _Toc424659472 \h </w:instrText>
+              <w:instrText xml:space="preserve"> PAGEREF _Toc424671184 \h </w:instrText>
             </w:r>
             <w:r>
               <w:rPr>
@@ -221,7 +222,7 @@
               <w:lang w:eastAsia="nl-NL"/>
             </w:rPr>
           </w:pPr>
-          <w:hyperlink w:anchor="_Toc424659473" w:history="1">
+          <w:hyperlink w:anchor="_Toc424671185" w:history="1">
             <w:r>
               <w:rPr>
                 <w:rStyle w:val="Hyperlink"/>
@@ -248,7 +249,7 @@
                 <w:noProof/>
                 <w:webHidden/>
               </w:rPr>
-              <w:instrText xml:space="preserve"> PAGEREF _Toc424659473 \h </w:instrText>
+              <w:instrText xml:space="preserve"> PAGEREF _Toc424671185 \h </w:instrText>
             </w:r>
             <w:r>
               <w:rPr>
@@ -291,7 +292,7 @@
               <w:lang w:eastAsia="nl-NL"/>
             </w:rPr>
           </w:pPr>
-          <w:hyperlink w:anchor="_Toc424659474" w:history="1">
+          <w:hyperlink w:anchor="_Toc424671186" w:history="1">
             <w:r>
               <w:rPr>
                 <w:rStyle w:val="Hyperlink"/>
@@ -318,7 +319,7 @@
                 <w:noProof/>
                 <w:webHidden/>
               </w:rPr>
-              <w:instrText xml:space="preserve"> PAGEREF _Toc424659474 \h </w:instrText>
+              <w:instrText xml:space="preserve"> PAGEREF _Toc424671186 \h </w:instrText>
             </w:r>
             <w:r>
               <w:rPr>
@@ -361,7 +362,7 @@
               <w:lang w:eastAsia="nl-NL"/>
             </w:rPr>
           </w:pPr>
-          <w:hyperlink w:anchor="_Toc424659475" w:history="1">
+          <w:hyperlink w:anchor="_Toc424671187" w:history="1">
             <w:r>
               <w:rPr>
                 <w:rStyle w:val="Hyperlink"/>
@@ -388,7 +389,7 @@
                 <w:noProof/>
                 <w:webHidden/>
               </w:rPr>
-              <w:instrText xml:space="preserve"> PAGEREF _Toc424659475 \h </w:instrText>
+              <w:instrText xml:space="preserve"> PAGEREF _Toc424671187 \h </w:instrText>
             </w:r>
             <w:r>
               <w:rPr>
@@ -431,7 +432,7 @@
               <w:lang w:eastAsia="nl-NL"/>
             </w:rPr>
           </w:pPr>
-          <w:hyperlink w:anchor="_Toc424659476" w:history="1">
+          <w:hyperlink w:anchor="_Toc424671188" w:history="1">
             <w:r>
               <w:rPr>
                 <w:rStyle w:val="Hyperlink"/>
@@ -458,7 +459,7 @@
                 <w:noProof/>
                 <w:webHidden/>
               </w:rPr>
-              <w:instrText xml:space="preserve"> PAGEREF _Toc424659476 \h </w:instrText>
+              <w:instrText xml:space="preserve"> PAGEREF _Toc424671188 \h </w:instrText>
             </w:r>
             <w:r>
               <w:rPr>
@@ -501,7 +502,7 @@
               <w:lang w:eastAsia="nl-NL"/>
             </w:rPr>
           </w:pPr>
-          <w:hyperlink w:anchor="_Toc424659477" w:history="1">
+          <w:hyperlink w:anchor="_Toc424671189" w:history="1">
             <w:r>
               <w:rPr>
                 <w:rStyle w:val="Hyperlink"/>
@@ -528,7 +529,7 @@
                 <w:noProof/>
                 <w:webHidden/>
               </w:rPr>
-              <w:instrText xml:space="preserve"> PAGEREF _Toc424659477 \h </w:instrText>
+              <w:instrText xml:space="preserve"> PAGEREF _Toc424671189 \h </w:instrText>
             </w:r>
             <w:r>
               <w:rPr>
@@ -571,7 +572,7 @@
               <w:lang w:eastAsia="nl-NL"/>
             </w:rPr>
           </w:pPr>
-          <w:hyperlink w:anchor="_Toc424659478" w:history="1">
+          <w:hyperlink w:anchor="_Toc424671190" w:history="1">
             <w:r>
               <w:rPr>
                 <w:rStyle w:val="Hyperlink"/>
@@ -598,7 +599,7 @@
                 <w:noProof/>
                 <w:webHidden/>
               </w:rPr>
-              <w:instrText xml:space="preserve"> PAGEREF _Toc424659478 \h </w:instrText>
+              <w:instrText xml:space="preserve"> PAGEREF _Toc424671190 \h </w:instrText>
             </w:r>
             <w:r>
               <w:rPr>
@@ -618,7 +619,7 @@
                 <w:noProof/>
                 <w:webHidden/>
               </w:rPr>
-              <w:t>4</w:t>
+              <w:t>5</w:t>
             </w:r>
             <w:r>
               <w:rPr>
@@ -645,45 +646,82 @@
       <w:r>
         <w:br w:type="page"/>
       </w:r>
-      <w:bookmarkStart w:id="0" w:name="_GoBack"/>
-      <w:bookmarkEnd w:id="0"/>
     </w:p>
     <w:p>
       <w:pPr>
         <w:pStyle w:val="Kop1"/>
       </w:pPr>
-      <w:bookmarkStart w:id="1" w:name="_Toc424659471"/>
+      <w:bookmarkStart w:id="0" w:name="_Toc424671183"/>
       <w:r>
         <w:lastRenderedPageBreak/>
         <w:t>Inleiding</w:t>
       </w:r>
+      <w:bookmarkEnd w:id="0"/>
+    </w:p>
+    <w:p>
+      <w:pPr>
+        <w:pStyle w:val="Geenafstand"/>
+      </w:pPr>
+      <w:r>
+        <w:t>Deze documentatie is bedoelt voor personen die de werking van de code achter GLaDOS(Generiek LED afhankelijk drone opsporings systeem) willen begrijpen, of dit zelfs willen voortzetten.</w:t>
+      </w:r>
+    </w:p>
+    <w:p>
+      <w:pPr>
+        <w:pStyle w:val="Geenafstand"/>
+      </w:pPr>
+      <w:r>
+        <w:t>Er zal worden ingegaan op wat iedere class doet en hoe ze met elkaar samenwerken om het tot een goed werkend geheel te maken.</w:t>
+      </w:r>
+    </w:p>
+    <w:p>
+      <w:pPr>
+        <w:pStyle w:val="Geenafstand"/>
+      </w:pPr>
+    </w:p>
+    <w:p>
+      <w:pPr>
+        <w:pStyle w:val="Geenafstand"/>
+      </w:pPr>
+      <w:r>
+        <w:t xml:space="preserve">Voor het leesgemak zullen methodes </w:t>
+      </w:r>
+      <w:r>
+        <w:rPr>
+          <w:b/>
+        </w:rPr>
+        <w:t>vetgedrukt</w:t>
+      </w:r>
+      <w:r>
+        <w:t xml:space="preserve"> zijn en variabelen </w:t>
+      </w:r>
+      <w:r>
+        <w:rPr>
+          <w:i/>
+        </w:rPr>
+        <w:t>cursief</w:t>
+      </w:r>
+      <w:r>
+        <w:t>.</w:t>
+      </w:r>
+    </w:p>
+    <w:p>
+      <w:pPr>
+        <w:pStyle w:val="Geenafstand"/>
+      </w:pPr>
+      <w:r>
+        <w:t>Ook zal er aan het einde een woordenlijst zijn.</w:t>
+      </w:r>
+    </w:p>
+    <w:p>
+      <w:pPr>
+        <w:pStyle w:val="Kop1"/>
+      </w:pPr>
+      <w:bookmarkStart w:id="1" w:name="_Toc424671184"/>
+      <w:r>
+        <w:t>Samenvatting</w:t>
+      </w:r>
       <w:bookmarkEnd w:id="1"/>
-    </w:p>
-    <w:p>
-      <w:pPr>
-        <w:pStyle w:val="Geenafstand"/>
-      </w:pPr>
-      <w:r>
-        <w:t>Deze documentatie is bedoelt voor personen die de werking van de code achter GLaDOS(Generiek LED afhankelijk drone opsporings systeem) willen begrijpen, of dit zelfs willen voortzetten.</w:t>
-      </w:r>
-    </w:p>
-    <w:p>
-      <w:pPr>
-        <w:pStyle w:val="Geenafstand"/>
-      </w:pPr>
-      <w:r>
-        <w:t>Er zal worden ingegaan op wat iedere class doet en hoe ze met elkaar samenwerken om het tot een goed werkend geheel te maken.</w:t>
-      </w:r>
-    </w:p>
-    <w:p>
-      <w:pPr>
-        <w:pStyle w:val="Kop1"/>
-      </w:pPr>
-      <w:bookmarkStart w:id="2" w:name="_Toc424659472"/>
-      <w:r>
-        <w:t>Samenvatting</w:t>
-      </w:r>
-      <w:bookmarkEnd w:id="2"/>
     </w:p>
     <w:p>
       <w:pPr>
@@ -709,30 +747,33 @@
       <w:pPr>
         <w:pStyle w:val="Kop1"/>
       </w:pPr>
-      <w:bookmarkStart w:id="3" w:name="_Toc424659473"/>
+      <w:bookmarkStart w:id="2" w:name="_Toc424671185"/>
       <w:r>
         <w:lastRenderedPageBreak/>
         <w:t>Werking</w:t>
       </w:r>
+      <w:bookmarkEnd w:id="2"/>
+    </w:p>
+    <w:p>
+      <w:pPr>
+        <w:pStyle w:val="Kop2"/>
+      </w:pPr>
+      <w:bookmarkStart w:id="3" w:name="_Toc424671186"/>
+      <w:r>
+        <w:t>Herkenning</w:t>
+      </w:r>
       <w:bookmarkEnd w:id="3"/>
     </w:p>
     <w:p>
-      <w:pPr>
-        <w:pStyle w:val="Kop2"/>
-      </w:pPr>
-      <w:bookmarkStart w:id="4" w:name="_Toc424659474"/>
-      <w:r>
-        <w:t>Herkenning</w:t>
-      </w:r>
-      <w:bookmarkEnd w:id="4"/>
-    </w:p>
-    <w:p>
       <w:r>
         <w:t xml:space="preserve">Bij de herkenning wordt in de setup de </w:t>
       </w:r>
+      <w:r>
+        <w:t>pi-</w:t>
+      </w:r>
       <w:proofErr w:type="spellStart"/>
       <w:r>
-        <w:t>raspicam</w:t>
+        <w:t>cam</w:t>
       </w:r>
       <w:proofErr w:type="spellEnd"/>
       <w:r>
@@ -751,9 +792,12 @@
       <w:r>
         <w:t xml:space="preserve"> methode aangeroepen. Vanuit hier word de werkelijke herkenning aangestuurd en deze zal iedere keen aangeroepen moeten worden om te herkennen wat er in beeld is van de </w:t>
       </w:r>
+      <w:r>
+        <w:t>pi-</w:t>
+      </w:r>
       <w:proofErr w:type="spellStart"/>
       <w:r>
-        <w:t>raspicam</w:t>
+        <w:t>cam</w:t>
       </w:r>
       <w:proofErr w:type="spellEnd"/>
       <w:r>
@@ -772,11 +816,26 @@
       </w:r>
       <w:proofErr w:type="spellStart"/>
       <w:r>
-        <w:t>traker</w:t>
+        <w:t>tra</w:t>
+      </w:r>
+      <w:r>
+        <w:t>c</w:t>
+      </w:r>
+      <w:r>
+        <w:t>ker</w:t>
       </w:r>
       <w:proofErr w:type="spellEnd"/>
       <w:r>
-        <w:t xml:space="preserve"> geeft aan of er een object is herkend. Dan zal het camerabeeld omgezet worden naar HSV.</w:t>
+        <w:t xml:space="preserve"> geeft aan of er een object is herkend. Dan zal het camerabeeld omgezet worden naar </w:t>
+      </w:r>
+      <w:r>
+        <w:rPr>
+          <w:u w:val="single"/>
+        </w:rPr>
+        <w:t>HSV</w:t>
+      </w:r>
+      <w:r>
+        <w:t>.</w:t>
       </w:r>
     </w:p>
     <w:p>
@@ -908,18 +967,21 @@
       <w:pPr>
         <w:pStyle w:val="Kop2"/>
       </w:pPr>
-      <w:bookmarkStart w:id="5" w:name="_Toc424659475"/>
+      <w:bookmarkStart w:id="4" w:name="_Toc424671187"/>
       <w:r>
         <w:t>Beweging</w:t>
       </w:r>
+      <w:bookmarkEnd w:id="4"/>
+    </w:p>
+    <w:p>
+      <w:bookmarkStart w:id="5" w:name="_GoBack"/>
       <w:bookmarkEnd w:id="5"/>
     </w:p>
-    <w:p/>
     <w:p>
       <w:pPr>
         <w:pStyle w:val="Kop1"/>
       </w:pPr>
-      <w:bookmarkStart w:id="6" w:name="_Toc424659476"/>
+      <w:bookmarkStart w:id="6" w:name="_Toc424671188"/>
       <w:r>
         <w:t>Klassen</w:t>
       </w:r>
@@ -929,7 +991,7 @@
       <w:pPr>
         <w:pStyle w:val="Kop2"/>
       </w:pPr>
-      <w:bookmarkStart w:id="7" w:name="_Toc424659477"/>
+      <w:bookmarkStart w:id="7" w:name="_Toc424671189"/>
       <w:proofErr w:type="spellStart"/>
       <w:r>
         <w:t>Main</w:t>
@@ -940,10 +1002,26 @@
     <w:p/>
     <w:p>
       <w:pPr>
+        <w:rPr>
+          <w:rFonts w:asciiTheme="majorHAnsi" w:eastAsiaTheme="majorEastAsia" w:hAnsiTheme="majorHAnsi" w:cstheme="majorBidi"/>
+          <w:b/>
+          <w:bCs/>
+          <w:color w:val="365F91" w:themeColor="accent1" w:themeShade="BF"/>
+          <w:sz w:val="28"/>
+          <w:szCs w:val="28"/>
+        </w:rPr>
+      </w:pPr>
+      <w:r>
+        <w:br w:type="page"/>
+      </w:r>
+    </w:p>
+    <w:p>
+      <w:pPr>
         <w:pStyle w:val="Kop1"/>
       </w:pPr>
-      <w:bookmarkStart w:id="8" w:name="_Toc424659478"/>
-      <w:r>
+      <w:bookmarkStart w:id="8" w:name="_Toc424671190"/>
+      <w:r>
+        <w:lastRenderedPageBreak/>
         <w:t>Woordenlijst</w:t>
       </w:r>
       <w:bookmarkEnd w:id="8"/>
@@ -2355,7 +2433,7 @@
 </file>
 
 <file path=customXml/itemProps1.xml><?xml version="1.0" encoding="utf-8"?>
-<ds:datastoreItem xmlns:ds="http://schemas.openxmlformats.org/officeDocument/2006/customXml" ds:itemID="{94E6DB29-DDB7-428E-B0C3-CAA32474A1E6}">
+<ds:datastoreItem xmlns:ds="http://schemas.openxmlformats.org/officeDocument/2006/customXml" ds:itemID="{AD251A51-F89C-4C8E-82AD-0F5FA18A018B}">
   <ds:schemaRefs>
     <ds:schemaRef ds:uri="http://schemas.openxmlformats.org/officeDocument/2006/bibliography"/>
   </ds:schemaRefs>

</xml_diff>

<commit_message>
weer verder met documentatie
</commit_message>
<xml_diff>
--- a/Documentatie.docx
+++ b/Documentatie.docx
@@ -16,8 +16,13 @@
         <w:pStyle w:val="Ondertitel"/>
         <w:jc w:val="center"/>
       </w:pPr>
-      <w:r>
-        <w:t>Info en uitleg van GLaDOS’ hart</w:t>
+      <w:proofErr w:type="gramStart"/>
+      <w:r>
+        <w:t>Info</w:t>
+      </w:r>
+      <w:proofErr w:type="gramEnd"/>
+      <w:r>
+        <w:t xml:space="preserve"> en uitleg van GLaDOS’ hart</w:t>
       </w:r>
     </w:p>
     <w:p>
@@ -663,7 +668,15 @@
         <w:pStyle w:val="Geenafstand"/>
       </w:pPr>
       <w:r>
-        <w:t>Deze documentatie is bedoelt voor personen die de werking van de code achter GLaDOS(Generiek LED afhankelijk drone opsporings systeem) willen begrijpen, of dit zelfs willen voortzetten.</w:t>
+        <w:t xml:space="preserve">Deze documentatie is </w:t>
+      </w:r>
+      <w:proofErr w:type="gramStart"/>
+      <w:r>
+        <w:t>bedoelt</w:t>
+      </w:r>
+      <w:proofErr w:type="gramEnd"/>
+      <w:r>
+        <w:t xml:space="preserve"> voor personen die de werking van de code achter GLaDOS(Generiek LED afhankelijk drone opsporings systeem) willen begrijpen, of dit zelfs willen voortzetten.</w:t>
       </w:r>
     </w:p>
     <w:p>
@@ -710,7 +723,19 @@
         <w:pStyle w:val="Geenafstand"/>
       </w:pPr>
       <w:r>
-        <w:t>Ook zal er aan het einde een woordenlijst zijn.</w:t>
+        <w:t>Ook zal er aan het einde een woordenlijst zijn</w:t>
+      </w:r>
+      <w:r>
+        <w:t xml:space="preserve">, woorden die in de lijst voorkomen zijn </w:t>
+      </w:r>
+      <w:r>
+        <w:rPr>
+          <w:u w:val="single"/>
+        </w:rPr>
+        <w:t>onderstreept</w:t>
+      </w:r>
+      <w:r>
+        <w:t>.</w:t>
       </w:r>
     </w:p>
     <w:p>
@@ -769,62 +794,64 @@
         <w:t xml:space="preserve">Bij de herkenning wordt in de setup de </w:t>
       </w:r>
       <w:r>
-        <w:t>pi-</w:t>
-      </w:r>
-      <w:proofErr w:type="spellStart"/>
-      <w:r>
-        <w:t>cam</w:t>
-      </w:r>
-      <w:proofErr w:type="spellEnd"/>
-      <w:r>
-        <w:t xml:space="preserve"> gekoppeld aan de variabele “camera”.</w:t>
-      </w:r>
-    </w:p>
-    <w:p>
-      <w:r>
-        <w:t xml:space="preserve">Daarna wordt de </w:t>
-      </w:r>
-      <w:proofErr w:type="spellStart"/>
-      <w:r>
+        <w:t>pi-cam</w:t>
+      </w:r>
+      <w:r>
+        <w:t xml:space="preserve"> gekoppeld aan </w:t>
+      </w:r>
+      <w:r>
+        <w:rPr>
+          <w:i/>
+        </w:rPr>
+        <w:t>camera</w:t>
+      </w:r>
+      <w:r>
+        <w:t>.</w:t>
+      </w:r>
+    </w:p>
+    <w:p>
+      <w:r>
+        <w:t>Daarna wordt</w:t>
+      </w:r>
+      <w:r>
+        <w:t xml:space="preserve"> </w:t>
+      </w:r>
+      <w:r>
+        <w:rPr>
+          <w:b/>
+        </w:rPr>
         <w:t>Java_DroneTracker_Track</w:t>
       </w:r>
-      <w:proofErr w:type="spellEnd"/>
-      <w:r>
-        <w:t xml:space="preserve"> methode aangeroepen. Vanuit hier word de werkelijke herkenning aangestuurd en deze zal iedere keen aangeroepen moeten worden om te herkennen wat er in beeld is van de </w:t>
-      </w:r>
-      <w:r>
-        <w:t>pi-</w:t>
-      </w:r>
-      <w:proofErr w:type="spellStart"/>
-      <w:r>
-        <w:t>cam</w:t>
-      </w:r>
-      <w:proofErr w:type="spellEnd"/>
+      <w:r>
+        <w:t xml:space="preserve"> aangeroepen. Vanuit hier word de werkelijke herkenning aangestuurd en deze zal iedere keen aangeroepen moeten worden om te herkennen wat er in beeld is van de </w:t>
+      </w:r>
+      <w:r>
+        <w:t>pi-cam</w:t>
+      </w:r>
       <w:r>
         <w:t xml:space="preserve">. </w:t>
       </w:r>
       <w:r>
-        <w:t xml:space="preserve">De </w:t>
-      </w:r>
-      <w:proofErr w:type="spellStart"/>
-      <w:r>
-        <w:t>boolean</w:t>
-      </w:r>
-      <w:proofErr w:type="spellEnd"/>
-      <w:r>
-        <w:t xml:space="preserve"> </w:t>
-      </w:r>
-      <w:proofErr w:type="spellStart"/>
-      <w:r>
+        <w:t xml:space="preserve">De boolean </w:t>
+      </w:r>
+      <w:r>
+        <w:rPr>
+          <w:i/>
+        </w:rPr>
         <w:t>tra</w:t>
       </w:r>
       <w:r>
+        <w:rPr>
+          <w:i/>
+        </w:rPr>
         <w:t>c</w:t>
       </w:r>
       <w:r>
+        <w:rPr>
+          <w:i/>
+        </w:rPr>
         <w:t>ker</w:t>
       </w:r>
-      <w:proofErr w:type="spellEnd"/>
       <w:r>
         <w:t xml:space="preserve"> geeft aan of er een object is herkend. Dan zal het camerabeeld omgezet worden naar </w:t>
       </w:r>
@@ -840,15 +867,13 @@
     </w:p>
     <w:p>
       <w:r>
-        <w:t xml:space="preserve">Dan is er een </w:t>
-      </w:r>
-      <w:proofErr w:type="spellStart"/>
-      <w:r>
-        <w:t>for</w:t>
-      </w:r>
-      <w:proofErr w:type="spellEnd"/>
-      <w:r>
-        <w:t>-loop die 2 keer doorlopen zal worden, dit is om op de 2 verschillende kleuren led’s van de drone te zoeken. De eerste keer word er gezocht naar de blauwe led’s, de 2</w:t>
+        <w:t>Dan is er een for-loop die 2 keer doorlopen zal worden, dit is om op de 2 verschillende kleuren led’s van de drone te zoeken. De eerste keer word</w:t>
+      </w:r>
+      <w:r>
+        <w:t>t</w:t>
+      </w:r>
+      <w:r>
+        <w:t xml:space="preserve"> er gezocht naar de blauwe led’s, de 2</w:t>
       </w:r>
       <w:r>
         <w:rPr>
@@ -865,26 +890,19 @@
     </w:p>
     <w:p>
       <w:r>
-        <w:t xml:space="preserve">In de </w:t>
-      </w:r>
-      <w:proofErr w:type="spellStart"/>
-      <w:r>
-        <w:t>while</w:t>
-      </w:r>
-      <w:proofErr w:type="spellEnd"/>
-      <w:r>
-        <w:t>-loop is een zoek algoritme verwerkt.</w:t>
-      </w:r>
-      <w:r>
-        <w:t xml:space="preserve"> De methode “</w:t>
-      </w:r>
-      <w:proofErr w:type="spellStart"/>
-      <w:r>
+        <w:t>In de while-loop is een zoek algoritme verwerkt.</w:t>
+      </w:r>
+      <w:r>
+        <w:t xml:space="preserve"> De methode </w:t>
+      </w:r>
+      <w:r>
+        <w:rPr>
+          <w:b/>
+        </w:rPr>
         <w:t>trackFilteredObject</w:t>
       </w:r>
-      <w:proofErr w:type="spellEnd"/>
-      <w:r>
-        <w:t>” kan 3 waardes terug geven:</w:t>
+      <w:r>
+        <w:t xml:space="preserve"> kan 3 waardes terug geven:</w:t>
       </w:r>
     </w:p>
     <w:p>
@@ -908,23 +926,13 @@
         </w:numPr>
       </w:pPr>
       <w:r>
-        <w:t xml:space="preserve">Een int met waarde 1, dan is er teveel ruis in beeld en zal dit met </w:t>
-      </w:r>
-      <w:proofErr w:type="spellStart"/>
-      <w:r>
-        <w:t>morphsOps</w:t>
-      </w:r>
-      <w:proofErr w:type="spellEnd"/>
-      <w:r>
-        <w:t xml:space="preserve"> worden weggehaald. </w:t>
-      </w:r>
-      <w:proofErr w:type="spellStart"/>
-      <w:r>
-        <w:t>morphOps</w:t>
-      </w:r>
-      <w:proofErr w:type="spellEnd"/>
-      <w:r>
-        <w:t xml:space="preserve"> haalt de ruis weg, en zal wat over blijft vergroten. Dit zal maximaal 3 keer gebeuren, daarna zal het niet veel nut meer hebben en dit voorkomt dat het hier in een oneindige lus terecht komt.</w:t>
+        <w:t>Een int met waarde 1, dan is er teveel rui</w:t>
+      </w:r>
+      <w:r>
+        <w:t>s in beeld en zal dit met morph</w:t>
+      </w:r>
+      <w:r>
+        <w:t>Ops worden weggehaald. morphOps haalt de ruis weg, en zal wat over blijft vergroten. Dit zal maximaal 3 keer gebeuren, daarna zal het niet veel nut meer hebben en dit voorkomt dat het hier in een oneindige lus terecht komt.</w:t>
       </w:r>
     </w:p>
     <w:p>
@@ -936,7 +944,15 @@
         </w:numPr>
       </w:pPr>
       <w:r>
-        <w:t>Een int met waarde 2, dan is er geen object gevonden en waren er ook te weinig objecten met de juiste kleur om überhaupt op zoek te gaan naar een  object.</w:t>
+        <w:t xml:space="preserve">Een int met waarde 2, dan is er geen object gevonden en waren er ook te weinig objecten met de juiste kleur om überhaupt op zoek te gaan naar </w:t>
+      </w:r>
+      <w:proofErr w:type="gramStart"/>
+      <w:r>
+        <w:t xml:space="preserve">een  </w:t>
+      </w:r>
+      <w:proofErr w:type="gramEnd"/>
+      <w:r>
+        <w:t>object.</w:t>
       </w:r>
     </w:p>
     <w:p>
@@ -944,39 +960,236 @@
         <w:pStyle w:val="Geenafstand"/>
       </w:pPr>
       <w:r>
+        <w:t xml:space="preserve">In </w:t>
+      </w:r>
+      <w:r>
+        <w:rPr>
+          <w:b/>
+        </w:rPr>
+        <w:t>trackFilteredObject</w:t>
+      </w:r>
+      <w:r>
+        <w:t xml:space="preserve"> zal er naar een object worden gezocht als er in de </w:t>
+      </w:r>
+      <w:proofErr w:type="spellStart"/>
+      <w:r>
+        <w:rPr>
+          <w:i/>
+        </w:rPr>
+        <w:t>threshold</w:t>
+      </w:r>
+      <w:proofErr w:type="spellEnd"/>
+      <w:r>
+        <w:t xml:space="preserve"> </w:t>
+      </w:r>
+      <w:proofErr w:type="gramStart"/>
+      <w:r>
+        <w:t>ten minste</w:t>
+      </w:r>
+      <w:proofErr w:type="gramEnd"/>
+      <w:r>
+        <w:t xml:space="preserve"> 1 object is. Daarna zal er van ieder object een x en y in een array gestopt worden voor later gebruik.</w:t>
+      </w:r>
+    </w:p>
+    <w:p>
+      <w:pPr>
+        <w:pStyle w:val="Kop2"/>
+      </w:pPr>
+      <w:bookmarkStart w:id="4" w:name="_Toc424671187"/>
+      <w:r>
+        <w:t>Beweging</w:t>
+      </w:r>
+      <w:bookmarkEnd w:id="4"/>
+    </w:p>
+    <w:p>
+      <w:r>
+        <w:t xml:space="preserve">Het volgen van de drone zal gebeuren als </w:t>
+      </w:r>
+      <w:r>
+        <w:rPr>
+          <w:b/>
+        </w:rPr>
+        <w:t>trackFilteredObject</w:t>
+      </w:r>
+      <w:r>
+        <w:t xml:space="preserve"> iets vind zal </w:t>
+      </w:r>
+      <w:proofErr w:type="gramStart"/>
+      <w:r>
+        <w:t>de</w:t>
+      </w:r>
+      <w:proofErr w:type="gramEnd"/>
+      <w:r>
+        <w:t xml:space="preserve"> </w:t>
+      </w:r>
+      <w:r>
+        <w:rPr>
+          <w:i/>
+        </w:rPr>
+        <w:t>lastKnownTime</w:t>
+      </w:r>
+      <w:r>
+        <w:t xml:space="preserve"> geüpdate worden naar de huidige tijd. Daarna zal er naar de ServoController</w:t>
+      </w:r>
+      <w:r>
+        <w:rPr>
+          <w:b/>
+        </w:rPr>
+        <w:t xml:space="preserve"> </w:t>
+      </w:r>
+      <w:r>
+        <w:rPr>
+          <w:b/>
+        </w:rPr>
+        <w:t>Update</w:t>
+      </w:r>
+      <w:r>
+        <w:t xml:space="preserve"> een Point gestuurd worden.</w:t>
+      </w:r>
+    </w:p>
+    <w:p>
+      <w:r>
+        <w:t xml:space="preserve">Als er niets word gevonden zal er eerst worden gekeken hoelang het geleden is dat de drone werd gevonden, als dit meer is dan 2,5 seconden geleden is zal GLaDOS overgaan op </w:t>
+      </w:r>
+      <w:proofErr w:type="spellStart"/>
+      <w:r>
+        <w:t>idle</w:t>
+      </w:r>
+      <w:proofErr w:type="spellEnd"/>
+      <w:r>
+        <w:t xml:space="preserve">-modus en rond gaan bewegen totdat er weer een drone word gevonden. Iedere 150 iteraties zal er een volgend punt naar de ServoController </w:t>
+      </w:r>
+      <w:r>
+        <w:rPr>
+          <w:b/>
+        </w:rPr>
+        <w:t>Update</w:t>
+      </w:r>
+      <w:r>
+        <w:t xml:space="preserve"> </w:t>
+      </w:r>
+      <w:r>
+        <w:t>gestuurd worden, deze vertraging is er zodat de arm eerst naar het opgegeven punt kan bewegen, voordat het naar de volgende gaat.</w:t>
+      </w:r>
+    </w:p>
+    <w:p>
+      <w:r>
         <w:t xml:space="preserve">In de </w:t>
       </w:r>
+      <w:r>
+        <w:t>klasse ServoController</w:t>
+      </w:r>
+      <w:r>
+        <w:t xml:space="preserve"> </w:t>
+      </w:r>
+      <w:r>
+        <w:t>staat</w:t>
+      </w:r>
+      <w:r>
+        <w:t xml:space="preserve"> een lijst met pinnen, deze verwijzen naar de 4 servo’s die in de arm verwerkt zijn. Iedere pin heef</w:t>
+      </w:r>
+      <w:r>
+        <w:t xml:space="preserve">t een fysiek pin nummer, </w:t>
+      </w:r>
+      <w:proofErr w:type="gramStart"/>
+      <w:r>
+        <w:t>waarmee</w:t>
+      </w:r>
+      <w:proofErr w:type="gramEnd"/>
+      <w:r>
+        <w:t xml:space="preserve"> pi-</w:t>
+      </w:r>
       <w:proofErr w:type="spellStart"/>
       <w:r>
-        <w:t>trackFilteredObject</w:t>
+        <w:t>blaster</w:t>
       </w:r>
       <w:proofErr w:type="spellEnd"/>
       <w:r>
-        <w:t xml:space="preserve"> methode zal er naar een object worden gezocht als er in de </w:t>
+        <w:t xml:space="preserve"> weet naar welke pin het PWM moet worden geschreven, ook staan er de startpositie, informatie over de servo.</w:t>
+      </w:r>
+    </w:p>
+    <w:p>
+      <w:r>
+        <w:t xml:space="preserve">In de methode </w:t>
+      </w:r>
+      <w:r>
+        <w:rPr>
+          <w:b/>
+        </w:rPr>
+        <w:t>Update</w:t>
+      </w:r>
+      <w:r>
+        <w:t xml:space="preserve"> word</w:t>
+      </w:r>
+      <w:r>
+        <w:t>t</w:t>
+      </w:r>
+      <w:r>
+        <w:t xml:space="preserve"> gekeken of het gekregen punt buiten de </w:t>
       </w:r>
       <w:proofErr w:type="spellStart"/>
       <w:r>
-        <w:t>threshold</w:t>
+        <w:t>deadzone</w:t>
       </w:r>
       <w:proofErr w:type="spellEnd"/>
       <w:r>
-        <w:t xml:space="preserve"> ten minste 1 object is. Daarna zal er van ieder object een x en y in een array gestopt worden voor later gebruik.</w:t>
-      </w:r>
-    </w:p>
-    <w:p>
-      <w:pPr>
-        <w:pStyle w:val="Kop2"/>
-      </w:pPr>
-      <w:bookmarkStart w:id="4" w:name="_Toc424671187"/>
-      <w:r>
-        <w:t>Beweging</w:t>
-      </w:r>
-      <w:bookmarkEnd w:id="4"/>
-    </w:p>
-    <w:p>
+        <w:t xml:space="preserve"> ligt, dit is om te voorkomen dat de arm bij iedere kleine beweging mee gaat met de drone, en hierdoor erg stotterig word. </w:t>
+      </w:r>
+      <w:r>
+        <w:t xml:space="preserve"> Als het buiten de </w:t>
+      </w:r>
+      <w:proofErr w:type="spellStart"/>
+      <w:r>
+        <w:t>deadzone</w:t>
+      </w:r>
+      <w:proofErr w:type="spellEnd"/>
+      <w:r>
+        <w:t xml:space="preserve"> ligt wordt respectievelijk de x of de y naar </w:t>
+      </w:r>
+      <w:proofErr w:type="spellStart"/>
+      <w:r>
+        <w:t>PWMPin</w:t>
+      </w:r>
+      <w:proofErr w:type="spellEnd"/>
+      <w:r>
+        <w:t xml:space="preserve"> verstuurd worden. In </w:t>
+      </w:r>
+      <w:proofErr w:type="spellStart"/>
+      <w:r>
+        <w:t>PWMPin.</w:t>
+      </w:r>
+      <w:proofErr w:type="gramStart"/>
+      <w:r>
+        <w:rPr>
+          <w:b/>
+        </w:rPr>
+        <w:t>Update</w:t>
+      </w:r>
+      <w:proofErr w:type="spellEnd"/>
+      <w:proofErr w:type="gramEnd"/>
+      <w:r>
+        <w:t xml:space="preserve"> word berekend wat er naar pi-</w:t>
+      </w:r>
+      <w:proofErr w:type="spellStart"/>
+      <w:r>
+        <w:t>blaster</w:t>
+      </w:r>
+      <w:proofErr w:type="spellEnd"/>
+      <w:r>
+        <w:t xml:space="preserve"> gestuurd moet worden om de drone in beeld te houden. Dit word weggeschreven naar het pi-</w:t>
+      </w:r>
+      <w:proofErr w:type="spellStart"/>
+      <w:r>
+        <w:t>blaster</w:t>
+      </w:r>
+      <w:proofErr w:type="spellEnd"/>
+      <w:r>
+        <w:t xml:space="preserve"> bestand op de pi.</w:t>
+      </w:r>
       <w:bookmarkStart w:id="5" w:name="_GoBack"/>
       <w:bookmarkEnd w:id="5"/>
     </w:p>
+    <w:p/>
     <w:p>
       <w:pPr>
         <w:pStyle w:val="Kop1"/>
@@ -2433,7 +2646,7 @@
 </file>
 
 <file path=customXml/itemProps1.xml><?xml version="1.0" encoding="utf-8"?>
-<ds:datastoreItem xmlns:ds="http://schemas.openxmlformats.org/officeDocument/2006/customXml" ds:itemID="{AD251A51-F89C-4C8E-82AD-0F5FA18A018B}">
+<ds:datastoreItem xmlns:ds="http://schemas.openxmlformats.org/officeDocument/2006/customXml" ds:itemID="{A087799E-FDDD-41EC-8CB7-D074B915D8E1}">
   <ds:schemaRefs>
     <ds:schemaRef ds:uri="http://schemas.openxmlformats.org/officeDocument/2006/bibliography"/>
   </ds:schemaRefs>

</xml_diff>